<commit_message>
cache, cdn, monitoring, automation, logging, brokers, multi data centers, stateless web tier
</commit_message>
<xml_diff>
--- a/System Design Interview Vol1 - Alex Hu/System Design Interview.docx
+++ b/System Design Interview Vol1 - Alex Hu/System Design Interview.docx
@@ -135,7 +135,15 @@
         </w:numPr>
       </w:pPr>
       <w:r>
-        <w:t>Prvo user posalje DNS(Domain Name Server)-u upit za dobijanje IP adrese naseg servera. DNS je paid service kog daje neki 3</w:t>
+        <w:t xml:space="preserve">Prvo user posalje </w:t>
+      </w:r>
+      <w:proofErr w:type="gramStart"/>
+      <w:r>
+        <w:t>DNS(</w:t>
+      </w:r>
+      <w:proofErr w:type="gramEnd"/>
+      <w:r>
+        <w:t>Domain Name Server)-u upit za dobijanje IP adrese naseg servera. DNS je paid service kog daje neki 3</w:t>
       </w:r>
       <w:r>
         <w:rPr>
@@ -155,8 +163,13 @@
           <w:numId w:val="1"/>
         </w:numPr>
       </w:pPr>
-      <w:r>
-        <w:t>IP(Internet Protocol) adresa se vraca uredjaju.</w:t>
+      <w:proofErr w:type="gramStart"/>
+      <w:r>
+        <w:t>IP(</w:t>
+      </w:r>
+      <w:proofErr w:type="gramEnd"/>
+      <w:r>
+        <w:t>Internet Protocol) adresa se vraca uredjaju.</w:t>
       </w:r>
     </w:p>
     <w:p>
@@ -168,7 +181,15 @@
         </w:numPr>
       </w:pPr>
       <w:r>
-        <w:t>Jednom kad je IP adresa pridobijena, salje se HTTP(Hyper Text Transfer Protocol) request direktno na tvoj server</w:t>
+        <w:t xml:space="preserve">Jednom kad je IP adresa pridobijena, salje se </w:t>
+      </w:r>
+      <w:proofErr w:type="gramStart"/>
+      <w:r>
+        <w:t>HTTP(</w:t>
+      </w:r>
+      <w:proofErr w:type="gramEnd"/>
+      <w:r>
+        <w:t>Hyper Text Transfer Protocol) request direktno na tvoj server</w:t>
       </w:r>
     </w:p>
     <w:p>
@@ -197,7 +218,15 @@
         </w:numPr>
       </w:pPr>
       <w:r>
-        <w:t>Web Application koristi kombinaciju server side jezika da resava “biznis logiku”, skladistenje i client side jezika(HTML &amp; JS) za prezentaciju.</w:t>
+        <w:t xml:space="preserve">Web Application koristi kombinaciju server side jezika da resava “biznis logiku”, skladistenje i client side </w:t>
+      </w:r>
+      <w:proofErr w:type="gramStart"/>
+      <w:r>
+        <w:t>jezika(</w:t>
+      </w:r>
+      <w:proofErr w:type="gramEnd"/>
+      <w:r>
+        <w:t>HTML &amp; JS) za prezentaciju.</w:t>
       </w:r>
     </w:p>
     <w:p>
@@ -225,7 +254,31 @@
     </w:p>
     <w:p>
       <w:r>
-        <w:t xml:space="preserve">Recimo rastu ti korisnici. Jedan server nije dovoljan i sad nam treba vise servera. Jedan za web/mobile traffic, a drugi za bazu. Razdvajanjem web/mobile traffic(web tier) &amp; baze(data tier), serveri sada mogu nezavisno da skaliraju. </w:t>
+        <w:t xml:space="preserve">Recimo rastu ti korisnici. Jedan server nije dovoljan i </w:t>
+      </w:r>
+      <w:proofErr w:type="gramStart"/>
+      <w:r>
+        <w:t>sad</w:t>
+      </w:r>
+      <w:proofErr w:type="gramEnd"/>
+      <w:r>
+        <w:t xml:space="preserve"> nam treba vise servera. Jedan za web/mobile traffic, a drugi za bazu. Razdvajanjem web/mobile </w:t>
+      </w:r>
+      <w:proofErr w:type="gramStart"/>
+      <w:r>
+        <w:t>traffic(</w:t>
+      </w:r>
+      <w:proofErr w:type="gramEnd"/>
+      <w:r>
+        <w:t xml:space="preserve">web tier) &amp; </w:t>
+      </w:r>
+      <w:proofErr w:type="gramStart"/>
+      <w:r>
+        <w:t>baze(</w:t>
+      </w:r>
+      <w:proofErr w:type="gramEnd"/>
+      <w:r>
+        <w:t xml:space="preserve">data tier), serveri sada mogu nezavisno da skaliraju. </w:t>
       </w:r>
     </w:p>
     <w:p>
@@ -290,7 +343,22 @@
       </w:r>
       <w:r>
         <w:br/>
-        <w:t>Nerelacione(NoSQL)(CouchDB, Neo4j, Cassandra, HBase, Amazon DynamoDB) se dele u x4 kategorije:</w:t>
+      </w:r>
+      <w:proofErr w:type="gramStart"/>
+      <w:r>
+        <w:t>Nerelacione(</w:t>
+      </w:r>
+      <w:proofErr w:type="gramEnd"/>
+      <w:r>
+        <w:t>NoSQL</w:t>
+      </w:r>
+      <w:proofErr w:type="gramStart"/>
+      <w:r>
+        <w:t>)(</w:t>
+      </w:r>
+      <w:proofErr w:type="gramEnd"/>
+      <w:r>
+        <w:t>CouchDB, Neo4j, Cassandra, HBase, Amazon DynamoDB) se dele u x4 kategorije:</w:t>
       </w:r>
     </w:p>
     <w:p>
@@ -360,7 +428,15 @@
       </w:r>
       <w:r>
         <w:br/>
-        <w:t>- Trebas samo da serializujes i deserializujes podatke(JSON/XAML/YAML etc..)</w:t>
+        <w:t xml:space="preserve">- Trebas samo da serializujes i deserializujes </w:t>
+      </w:r>
+      <w:proofErr w:type="gramStart"/>
+      <w:r>
+        <w:t>podatke(</w:t>
+      </w:r>
+      <w:proofErr w:type="gramEnd"/>
+      <w:r>
+        <w:t>JSON/XAML/YAML etc..)</w:t>
       </w:r>
       <w:r>
         <w:br/>
@@ -379,15 +455,28 @@
     </w:p>
     <w:p>
       <w:r>
-        <w:t xml:space="preserve">Vertical scaling(scale up) </w:t>
+        <w:t xml:space="preserve">Vertical </w:t>
+      </w:r>
+      <w:proofErr w:type="gramStart"/>
+      <w:r>
+        <w:t>scaling(</w:t>
+      </w:r>
+      <w:proofErr w:type="gramEnd"/>
+      <w:r>
+        <w:t xml:space="preserve">scale up) </w:t>
       </w:r>
       <w:r>
         <w:t>znaci dodavanje snage procesorom/ramo memorijom na serveru.</w:t>
       </w:r>
     </w:p>
     <w:p>
-      <w:r>
-        <w:t>Horizontalno(scale out) znaci dodavanje servera u tvoj pool resursa.</w:t>
+      <w:proofErr w:type="gramStart"/>
+      <w:r>
+        <w:t>Horizontalno(</w:t>
+      </w:r>
+      <w:proofErr w:type="gramEnd"/>
+      <w:r>
+        <w:t>scale out) znaci dodavanje servera u tvoj pool resursa.</w:t>
       </w:r>
     </w:p>
     <w:p>
@@ -399,7 +488,15 @@
       </w:r>
       <w:r>
         <w:br/>
-        <w:t>- Ima hard limit. Nemoguce je dodati “bezbrojno” CPU-a i RAM-a na single server</w:t>
+        <w:t xml:space="preserve">- </w:t>
+      </w:r>
+      <w:proofErr w:type="gramStart"/>
+      <w:r>
+        <w:t>Ima</w:t>
+      </w:r>
+      <w:proofErr w:type="gramEnd"/>
+      <w:r>
+        <w:t xml:space="preserve"> hard limit. Nemoguce je dodati “bezbrojno” CPU-a i RAM-a na single server</w:t>
       </w:r>
       <w:r>
         <w:br/>
@@ -502,7 +599,15 @@
     </w:p>
     <w:p>
       <w:r>
-        <w:t>Private IP je IP adresa kojoj mogu pristupati samo serveri unutar iste mreze, ali ne i van te mreze(e.g. internet).</w:t>
+        <w:t xml:space="preserve">Private IP je IP adresa kojoj mogu pristupati samo serveri unutar iste mreze, ali ne i van te </w:t>
+      </w:r>
+      <w:proofErr w:type="gramStart"/>
+      <w:r>
+        <w:t>mreze(</w:t>
+      </w:r>
+      <w:proofErr w:type="gramEnd"/>
+      <w:r>
+        <w:t>e.g. internet).</w:t>
       </w:r>
     </w:p>
     <w:p>
@@ -608,6 +713,9 @@
     </w:p>
     <w:p>
       <w:r>
+        <w:rPr>
+          <w:noProof/>
+        </w:rPr>
         <w:lastRenderedPageBreak/>
         <w:drawing>
           <wp:inline distT="0" distB="0" distL="0" distR="0" wp14:anchorId="5573F984" wp14:editId="2E7631E2">
@@ -757,6 +865,9 @@
         <w:ind w:left="360"/>
       </w:pPr>
       <w:r>
+        <w:rPr>
+          <w:noProof/>
+        </w:rPr>
         <w:lastRenderedPageBreak/>
         <w:drawing>
           <wp:inline distT="0" distB="0" distL="0" distR="0" wp14:anchorId="00A1D9CB" wp14:editId="0A117363">
@@ -811,7 +922,23 @@
         <w:ind w:left="360"/>
       </w:pPr>
       <w:r>
-        <w:t xml:space="preserve">Ukratno, jasno ti je sta se ovde desava. Sad kad se malo bolje razumemo u web/data tiers, mozemo da predjeno na sledecu tacku, a to je poboljsanje load &amp; response times. Dodavanjem cache layera i shifting static contenta(js/css/video files) u CDN(Content Delivery Network) ce nam tu mnogo pomoci. </w:t>
+        <w:t xml:space="preserve">Ukratno, jasno ti je sta se ovde desava. Sad kad se malo bolje razumemo u web/data tiers, mozemo da predjeno na sledecu tacku, a to je poboljsanje load &amp; response times. Dodavanjem cache layera i shifting static </w:t>
+      </w:r>
+      <w:proofErr w:type="gramStart"/>
+      <w:r>
+        <w:t>contenta(</w:t>
+      </w:r>
+      <w:proofErr w:type="gramEnd"/>
+      <w:r>
+        <w:t xml:space="preserve">js/css/video files) u </w:t>
+      </w:r>
+      <w:proofErr w:type="gramStart"/>
+      <w:r>
+        <w:t>CDN(</w:t>
+      </w:r>
+      <w:proofErr w:type="gramEnd"/>
+      <w:r>
+        <w:t xml:space="preserve">Content Delivery Network) ce nam tu mnogo pomoci. </w:t>
       </w:r>
     </w:p>
     <w:p>
@@ -869,6 +996,9 @@
     </w:p>
     <w:p>
       <w:r>
+        <w:rPr>
+          <w:noProof/>
+        </w:rPr>
         <w:drawing>
           <wp:inline distT="0" distB="0" distL="0" distR="0" wp14:anchorId="1067903B" wp14:editId="6C620624">
             <wp:extent cx="5943600" cy="986790"/>
@@ -908,25 +1038,28 @@
     </w:p>
     <w:p>
       <w:r>
-        <w:t xml:space="preserve">Nakon dobijanja requesta, web server prvo proverava ako cache ima dostupan resposne. </w:t>
-      </w:r>
-      <w:r>
-        <w:t xml:space="preserve">Ako ima, onda se vrati. </w:t>
-      </w:r>
-      <w:r>
-        <w:t xml:space="preserve">Ako nema, onda se query upucuje bazi, rezultat se memorise u cache i uzvraca se serveru. </w:t>
+        <w:t xml:space="preserve">Nakon dobijanja requesta, web server prvo proverava ako cache ima dostupan resposne. Ako ima, onda se vrati. Ako nema, onda se query upucuje bazi, rezultat se memorise u cache i uzvraca se serveru. </w:t>
       </w:r>
     </w:p>
     <w:p>
       <w:r>
         <w:t xml:space="preserve">Ta napomenuta </w:t>
       </w:r>
-      <w:r>
-        <w:rPr>
-          <w:b/>
-          <w:bCs/>
-        </w:rPr>
-        <w:t>caching strategy</w:t>
+      <w:proofErr w:type="gramStart"/>
+      <w:r>
+        <w:rPr>
+          <w:b/>
+          <w:bCs/>
+        </w:rPr>
+        <w:t>caching</w:t>
+      </w:r>
+      <w:proofErr w:type="gramEnd"/>
+      <w:r>
+        <w:rPr>
+          <w:b/>
+          <w:bCs/>
+        </w:rPr>
+        <w:t xml:space="preserve"> strategy</w:t>
       </w:r>
       <w:r>
         <w:t xml:space="preserve"> se naziva </w:t>
@@ -939,7 +1072,15 @@
         <w:t>read-through cache.</w:t>
       </w:r>
       <w:r>
-        <w:t xml:space="preserve"> Druge strategije su dostupne u zavisnosti od tipa podataka, velicine i obrasca pristupanja(access patterns).</w:t>
+        <w:t xml:space="preserve"> Druge strategije su dostupne u zavisnosti od tipa podataka, velicine i obrasca </w:t>
+      </w:r>
+      <w:proofErr w:type="gramStart"/>
+      <w:r>
+        <w:t>pristupanja(</w:t>
+      </w:r>
+      <w:proofErr w:type="gramEnd"/>
+      <w:r>
+        <w:t>access patterns).</w:t>
       </w:r>
     </w:p>
     <w:p>
@@ -968,6 +1109,9 @@
         <w:br/>
       </w:r>
       <w:r>
+        <w:rPr>
+          <w:noProof/>
+        </w:rPr>
         <w:drawing>
           <wp:inline distT="0" distB="0" distL="0" distR="0" wp14:anchorId="57DE61D8" wp14:editId="3FF15A76">
             <wp:extent cx="4715533" cy="1047896"/>
@@ -1095,7 +1239,15 @@
         <w:t xml:space="preserve">Mitigating failures. </w:t>
       </w:r>
       <w:r>
-        <w:t>Cache server i dalje moze da pukne i da bude potencijalni single point of failure(SPOF). SPOF znaci da je to u pitanju deo sistema koji kada pukne, moze da znaci da ceo sistem puca. Visestruki cache serveri u razlicitim data centrima su recommended. Drugi recommendation je da pogledas koji ti je required memory i uvek imas buffer iznad za odredjeni %.</w:t>
+        <w:t xml:space="preserve">Cache server i dalje moze da pukne i da bude potencijalni single point of </w:t>
+      </w:r>
+      <w:proofErr w:type="gramStart"/>
+      <w:r>
+        <w:t>failure(</w:t>
+      </w:r>
+      <w:proofErr w:type="gramEnd"/>
+      <w:r>
+        <w:t>SPOF). SPOF znaci da je to u pitanju deo sistema koji kada pukne, moze da znaci da ceo sistem puca. Visestruki cache serveri u razlicitim data centrima su recommended. Drugi recommendation je da pogledas koji ti je required memory i uvek imas buffer iznad za odredjeni %.</w:t>
       </w:r>
       <w:r>
         <w:rPr>
@@ -1104,6 +1256,9 @@
         <w:t xml:space="preserve"> </w:t>
       </w:r>
       <w:r>
+        <w:rPr>
+          <w:noProof/>
+        </w:rPr>
         <w:drawing>
           <wp:inline distT="0" distB="0" distL="0" distR="0" wp14:anchorId="675711AC" wp14:editId="51B7C28F">
             <wp:extent cx="2362118" cy="1829441"/>
@@ -1178,7 +1333,23 @@
           <w:b/>
           <w:bCs/>
         </w:rPr>
-        <w:t>Least recently used(LRU) je najcesci eviction policy</w:t>
+        <w:t xml:space="preserve">Least recently </w:t>
+      </w:r>
+      <w:proofErr w:type="gramStart"/>
+      <w:r>
+        <w:rPr>
+          <w:b/>
+          <w:bCs/>
+        </w:rPr>
+        <w:t>used(</w:t>
+      </w:r>
+      <w:proofErr w:type="gramEnd"/>
+      <w:r>
+        <w:rPr>
+          <w:b/>
+          <w:bCs/>
+        </w:rPr>
+        <w:t>LRU) je najcesci eviction policy</w:t>
       </w:r>
       <w:r>
         <w:t xml:space="preserve">. Postoje </w:t>
@@ -1188,7 +1359,23 @@
           <w:b/>
           <w:bCs/>
         </w:rPr>
-        <w:t>i Least Frequently Used(LFU)</w:t>
+        <w:t xml:space="preserve">i Least Frequently </w:t>
+      </w:r>
+      <w:proofErr w:type="gramStart"/>
+      <w:r>
+        <w:rPr>
+          <w:b/>
+          <w:bCs/>
+        </w:rPr>
+        <w:t>Used(</w:t>
+      </w:r>
+      <w:proofErr w:type="gramEnd"/>
+      <w:r>
+        <w:rPr>
+          <w:b/>
+          <w:bCs/>
+        </w:rPr>
+        <w:t>LFU)</w:t>
       </w:r>
       <w:r>
         <w:t xml:space="preserve"> ili </w:t>
@@ -1198,7 +1385,23 @@
           <w:b/>
           <w:bCs/>
         </w:rPr>
-        <w:t>First in First Out(FIFO).</w:t>
+        <w:t xml:space="preserve">First in First </w:t>
+      </w:r>
+      <w:proofErr w:type="gramStart"/>
+      <w:r>
+        <w:rPr>
+          <w:b/>
+          <w:bCs/>
+        </w:rPr>
+        <w:t>Out(</w:t>
+      </w:r>
+      <w:proofErr w:type="gramEnd"/>
+      <w:r>
+        <w:rPr>
+          <w:b/>
+          <w:bCs/>
+        </w:rPr>
+        <w:t>FIFO).</w:t>
       </w:r>
     </w:p>
     <w:p>
@@ -1219,17 +1422,34 @@
     </w:p>
     <w:p>
       <w:r>
-        <w:t>CDN je mreza globalno distribuiranih servera koji se koriste da dostave staticki sadrzaj. CDN serveri uglavnom taj sadrzaj cacheuju(slike, video, js, css, html pages etc.)</w:t>
-      </w:r>
-    </w:p>
-    <w:p>
-      <w:r>
-        <w:rPr>
-          <w:b/>
-          <w:bCs/>
-        </w:rPr>
-        <w:t>Dynamic content caching</w:t>
-      </w:r>
+        <w:t xml:space="preserve">CDN je mreza globalno distribuiranih servera koji se koriste da dostave staticki sadrzaj. CDN serveri uglavnom taj sadrzaj </w:t>
+      </w:r>
+      <w:proofErr w:type="gramStart"/>
+      <w:r>
+        <w:t>cacheuju(</w:t>
+      </w:r>
+      <w:proofErr w:type="gramEnd"/>
+      <w:r>
+        <w:t>slike, video, js, css, html pages etc.)</w:t>
+      </w:r>
+    </w:p>
+    <w:p>
+      <w:r>
+        <w:rPr>
+          <w:b/>
+          <w:bCs/>
+        </w:rPr>
+        <w:t xml:space="preserve">Dynamic content </w:t>
+      </w:r>
+      <w:proofErr w:type="gramStart"/>
+      <w:r>
+        <w:rPr>
+          <w:b/>
+          <w:bCs/>
+        </w:rPr>
+        <w:t>caching</w:t>
+      </w:r>
+      <w:proofErr w:type="gramEnd"/>
       <w:r>
         <w:rPr>
           <w:b/>
@@ -1238,7 +1458,15 @@
         <w:t xml:space="preserve"> </w:t>
       </w:r>
       <w:r>
-        <w:t xml:space="preserve">je relativno nov koncept i van opsega knjige. Uglavnom ideja je da se na osnovu request path, query strings, cooking i request headera omogucava caching HTML stranica. </w:t>
+        <w:t xml:space="preserve">je relativno nov koncept i van opsega knjige. Uglavnom ideja je da se na osnovu request path, query strings, cooking i request headera omogucava </w:t>
+      </w:r>
+      <w:proofErr w:type="gramStart"/>
+      <w:r>
+        <w:t>caching</w:t>
+      </w:r>
+      <w:proofErr w:type="gramEnd"/>
+      <w:r>
+        <w:t xml:space="preserve"> HTML stranica. </w:t>
       </w:r>
     </w:p>
     <w:p>
@@ -1248,6 +1476,9 @@
     </w:p>
     <w:p>
       <w:r>
+        <w:rPr>
+          <w:noProof/>
+        </w:rPr>
         <w:lastRenderedPageBreak/>
         <w:drawing>
           <wp:inline distT="0" distB="0" distL="0" distR="0" wp14:anchorId="2DBD2E66" wp14:editId="0923BE82">
@@ -1291,6 +1522,9 @@
     </w:p>
     <w:p>
       <w:r>
+        <w:rPr>
+          <w:noProof/>
+        </w:rPr>
         <w:drawing>
           <wp:inline distT="0" distB="0" distL="0" distR="0" wp14:anchorId="6115E405" wp14:editId="52D94E1E">
             <wp:extent cx="5943600" cy="2135505"/>
@@ -1351,6 +1585,844 @@
         <w:t>Considerations of using a CDN</w:t>
       </w:r>
     </w:p>
+    <w:p>
+      <w:r>
+        <w:rPr>
+          <w:b/>
+          <w:bCs/>
+        </w:rPr>
+        <w:t>Cost</w:t>
+      </w:r>
+      <w:r>
+        <w:t>: CDN’s su u vlasnistvu 3</w:t>
+      </w:r>
+      <w:r>
+        <w:rPr>
+          <w:vertAlign w:val="superscript"/>
+        </w:rPr>
+        <w:t>rd</w:t>
+      </w:r>
+      <w:r>
+        <w:t xml:space="preserve"> party-a i placas data transfers “in and out” of cdn.</w:t>
+      </w:r>
+      <w:r>
+        <w:br/>
+        <w:t>Caching infrequently used assets ti ne daje neki benefit ako koristis CDN.</w:t>
+      </w:r>
+    </w:p>
+    <w:p>
+      <w:r>
+        <w:rPr>
+          <w:b/>
+          <w:bCs/>
+        </w:rPr>
+        <w:t>Setting an appropriate cache expiry</w:t>
+      </w:r>
+      <w:r>
+        <w:t xml:space="preserve">: Za time sensitive content cache expiry je bitan i treba da bude ne previse dugacak(outdated) niti previse </w:t>
+      </w:r>
+      <w:proofErr w:type="gramStart"/>
+      <w:r>
+        <w:t>kratak(</w:t>
+      </w:r>
+      <w:proofErr w:type="gramEnd"/>
+      <w:r>
+        <w:t>repeat reload)</w:t>
+      </w:r>
+    </w:p>
+    <w:p>
+      <w:r>
+        <w:rPr>
+          <w:b/>
+          <w:bCs/>
+        </w:rPr>
+        <w:lastRenderedPageBreak/>
+        <w:t>CDN Fallback</w:t>
+      </w:r>
+      <w:r>
+        <w:t xml:space="preserve">: </w:t>
+      </w:r>
+      <w:r>
+        <w:t>Testiraj kako ti se app ponasa ako CDN padne. Ukoliko se to desi, clienti bi trebalo da mogu da detectuju problem i da se zahtevi preusmere direktno u origin za dobijanje resursa.</w:t>
+      </w:r>
+    </w:p>
+    <w:p>
+      <w:r>
+        <w:rPr>
+          <w:b/>
+          <w:bCs/>
+        </w:rPr>
+        <w:t>Invalidating files:</w:t>
+      </w:r>
+      <w:r>
+        <w:t xml:space="preserve"> Mozes ocistiti file iz CDN pre nego istekne sledecim operacijama:</w:t>
+      </w:r>
+      <w:r>
+        <w:br/>
+        <w:t>- Invalidate using CDN provider API</w:t>
+      </w:r>
+      <w:r>
+        <w:br/>
+        <w:t xml:space="preserve">- Use object versioning to serve a different version of the object. Za verzionisanje mozes dodati version query parameter poput </w:t>
+      </w:r>
+      <w:r>
+        <w:rPr>
+          <w:b/>
+          <w:bCs/>
+        </w:rPr>
+        <w:t>image.png?v=2</w:t>
+      </w:r>
+    </w:p>
+    <w:p>
+      <w:r>
+        <w:drawing>
+          <wp:inline distT="0" distB="0" distL="0" distR="0" wp14:anchorId="6F825A77" wp14:editId="438C609A">
+            <wp:extent cx="5943600" cy="6064885"/>
+            <wp:effectExtent l="0" t="0" r="0" b="0"/>
+            <wp:docPr id="216911347" name="Picture 1" descr="A diagram of a computer network&#10;&#10;AI-generated content may be incorrect."/>
+            <wp:cNvGraphicFramePr>
+              <a:graphicFrameLocks xmlns:a="http://schemas.openxmlformats.org/drawingml/2006/main" noChangeAspect="1"/>
+            </wp:cNvGraphicFramePr>
+            <a:graphic xmlns:a="http://schemas.openxmlformats.org/drawingml/2006/main">
+              <a:graphicData uri="http://schemas.openxmlformats.org/drawingml/2006/picture">
+                <pic:pic xmlns:pic="http://schemas.openxmlformats.org/drawingml/2006/picture">
+                  <pic:nvPicPr>
+                    <pic:cNvPr id="216911347" name="Picture 1" descr="A diagram of a computer network&#10;&#10;AI-generated content may be incorrect."/>
+                    <pic:cNvPicPr/>
+                  </pic:nvPicPr>
+                  <pic:blipFill>
+                    <a:blip r:embed="rId16"/>
+                    <a:stretch>
+                      <a:fillRect/>
+                    </a:stretch>
+                  </pic:blipFill>
+                  <pic:spPr>
+                    <a:xfrm>
+                      <a:off x="0" y="0"/>
+                      <a:ext cx="5943600" cy="6064885"/>
+                    </a:xfrm>
+                    <a:prstGeom prst="rect">
+                      <a:avLst/>
+                    </a:prstGeom>
+                  </pic:spPr>
+                </pic:pic>
+              </a:graphicData>
+            </a:graphic>
+          </wp:inline>
+        </w:drawing>
+      </w:r>
+    </w:p>
+    <w:p>
+      <w:r>
+        <w:t>Ovo je arhitektura nakon sto dodamo CDN &amp; Cache.</w:t>
+      </w:r>
+    </w:p>
+    <w:p>
+      <w:pPr>
+        <w:pStyle w:val="ListParagraph"/>
+        <w:numPr>
+          <w:ilvl w:val="0"/>
+          <w:numId w:val="4"/>
+        </w:numPr>
+      </w:pPr>
+      <w:r>
+        <w:lastRenderedPageBreak/>
+        <w:t>Static assets se sada ucitavaju od strane CDN-a</w:t>
+      </w:r>
+    </w:p>
+    <w:p>
+      <w:pPr>
+        <w:pStyle w:val="ListParagraph"/>
+        <w:numPr>
+          <w:ilvl w:val="0"/>
+          <w:numId w:val="4"/>
+        </w:numPr>
+      </w:pPr>
+      <w:r>
+        <w:t>DB load je rasterecen koriscenjem cache data</w:t>
+      </w:r>
+    </w:p>
+    <w:p>
+      <w:pPr>
+        <w:pStyle w:val="Heading3"/>
+      </w:pPr>
+      <w:r>
+        <w:t>Statless web tier</w:t>
+      </w:r>
+    </w:p>
+    <w:p>
+      <w:r>
+        <w:t xml:space="preserve">Sada cemo da skaliramo web-tier horizontalno. Da bi to uradili, prvo moramo pomeriti “state” van web tiera. Pod “state” mislimo na podatke poput session data. Dobra praksa je cuvanje session data unutar persistent storage poput relacionih baza ili nosql. </w:t>
+      </w:r>
+    </w:p>
+    <w:p>
+      <w:r>
+        <w:t xml:space="preserve">Svaki web server u clusteru moze pristupiti tim podacima iz baza. To se naziva stateless web tier. </w:t>
+      </w:r>
+    </w:p>
+    <w:p>
+      <w:pPr>
+        <w:pStyle w:val="Heading3"/>
+      </w:pPr>
+      <w:r>
+        <w:t>Stateful architecture</w:t>
+      </w:r>
+    </w:p>
+    <w:p>
+      <w:r>
+        <w:t xml:space="preserve">Stateful server &amp; stateless server imaju razlike. </w:t>
+      </w:r>
+    </w:p>
+    <w:p>
+      <w:r>
+        <w:t xml:space="preserve">Stateful “pamti” dok stateless ne pamti client podatke izmedju </w:t>
+      </w:r>
+      <w:proofErr w:type="gramStart"/>
+      <w:r>
+        <w:t>requestova(</w:t>
+      </w:r>
+      <w:proofErr w:type="gramEnd"/>
+      <w:r>
+        <w:t xml:space="preserve">from one request to the next). </w:t>
+      </w:r>
+    </w:p>
+    <w:p/>
+    <w:p>
+      <w:r>
+        <w:drawing>
+          <wp:inline distT="0" distB="0" distL="0" distR="0" wp14:anchorId="6D93D544" wp14:editId="4FCA1F3A">
+            <wp:extent cx="5943600" cy="3324860"/>
+            <wp:effectExtent l="0" t="0" r="0" b="8890"/>
+            <wp:docPr id="1550971576" name="Picture 1" descr="A diagram of a computer server&#10;&#10;AI-generated content may be incorrect."/>
+            <wp:cNvGraphicFramePr>
+              <a:graphicFrameLocks xmlns:a="http://schemas.openxmlformats.org/drawingml/2006/main" noChangeAspect="1"/>
+            </wp:cNvGraphicFramePr>
+            <a:graphic xmlns:a="http://schemas.openxmlformats.org/drawingml/2006/main">
+              <a:graphicData uri="http://schemas.openxmlformats.org/drawingml/2006/picture">
+                <pic:pic xmlns:pic="http://schemas.openxmlformats.org/drawingml/2006/picture">
+                  <pic:nvPicPr>
+                    <pic:cNvPr id="1550971576" name="Picture 1" descr="A diagram of a computer server&#10;&#10;AI-generated content may be incorrect."/>
+                    <pic:cNvPicPr/>
+                  </pic:nvPicPr>
+                  <pic:blipFill>
+                    <a:blip r:embed="rId17"/>
+                    <a:stretch>
+                      <a:fillRect/>
+                    </a:stretch>
+                  </pic:blipFill>
+                  <pic:spPr>
+                    <a:xfrm>
+                      <a:off x="0" y="0"/>
+                      <a:ext cx="5943600" cy="3324860"/>
+                    </a:xfrm>
+                    <a:prstGeom prst="rect">
+                      <a:avLst/>
+                    </a:prstGeom>
+                  </pic:spPr>
+                </pic:pic>
+              </a:graphicData>
+            </a:graphic>
+          </wp:inline>
+        </w:drawing>
+      </w:r>
+    </w:p>
+    <w:p>
+      <w:r>
+        <w:t>Primer stateful arhitekture.</w:t>
+      </w:r>
+    </w:p>
+    <w:p>
+      <w:r>
+        <w:t xml:space="preserve">Server 1 ce npr pamtiti session data od usera A itd. Da bi se autentikovao user A, http client mora biti preusmeren na server 1 jer ako je usmeren u server 2, onda ce failovati jer server 2 nema info o user A. </w:t>
+      </w:r>
+    </w:p>
+    <w:p>
+      <w:r>
+        <w:lastRenderedPageBreak/>
+        <w:t xml:space="preserve">To se moze resiti uz “sticky sessions” u vecini load balancera, ali to dodaje neki overhead i teze se handleuje failure pa je lakse jednostavno sve persistovati u data tier/storage umesto na serveru. </w:t>
+      </w:r>
+    </w:p>
+    <w:p>
+      <w:pPr>
+        <w:pStyle w:val="Heading3"/>
+      </w:pPr>
+      <w:r>
+        <w:t>Stateless architecture</w:t>
+      </w:r>
+    </w:p>
+    <w:p>
+      <w:r>
+        <w:drawing>
+          <wp:inline distT="0" distB="0" distL="0" distR="0" wp14:anchorId="52B13F1E" wp14:editId="1DEA16D0">
+            <wp:extent cx="5943600" cy="5444490"/>
+            <wp:effectExtent l="0" t="0" r="0" b="3810"/>
+            <wp:docPr id="1169027297" name="Picture 1" descr="A diagram of a computer server&#10;&#10;AI-generated content may be incorrect."/>
+            <wp:cNvGraphicFramePr>
+              <a:graphicFrameLocks xmlns:a="http://schemas.openxmlformats.org/drawingml/2006/main" noChangeAspect="1"/>
+            </wp:cNvGraphicFramePr>
+            <a:graphic xmlns:a="http://schemas.openxmlformats.org/drawingml/2006/main">
+              <a:graphicData uri="http://schemas.openxmlformats.org/drawingml/2006/picture">
+                <pic:pic xmlns:pic="http://schemas.openxmlformats.org/drawingml/2006/picture">
+                  <pic:nvPicPr>
+                    <pic:cNvPr id="1169027297" name="Picture 1" descr="A diagram of a computer server&#10;&#10;AI-generated content may be incorrect."/>
+                    <pic:cNvPicPr/>
+                  </pic:nvPicPr>
+                  <pic:blipFill>
+                    <a:blip r:embed="rId18"/>
+                    <a:stretch>
+                      <a:fillRect/>
+                    </a:stretch>
+                  </pic:blipFill>
+                  <pic:spPr>
+                    <a:xfrm>
+                      <a:off x="0" y="0"/>
+                      <a:ext cx="5943600" cy="5444490"/>
+                    </a:xfrm>
+                    <a:prstGeom prst="rect">
+                      <a:avLst/>
+                    </a:prstGeom>
+                  </pic:spPr>
+                </pic:pic>
+              </a:graphicData>
+            </a:graphic>
+          </wp:inline>
+        </w:drawing>
+      </w:r>
+    </w:p>
+    <w:p>
+      <w:r>
+        <w:t xml:space="preserve">U statelessu, zahtev moze da se salje na bilo koji server jer se podaci o sesijama cuvaju na shared storage van web servera. </w:t>
+      </w:r>
+    </w:p>
+    <w:p>
+      <w:r>
+        <w:lastRenderedPageBreak/>
+        <w:drawing>
+          <wp:inline distT="0" distB="0" distL="0" distR="0" wp14:anchorId="01D6DA00" wp14:editId="7C75CA43">
+            <wp:extent cx="5943600" cy="5283200"/>
+            <wp:effectExtent l="0" t="0" r="0" b="0"/>
+            <wp:docPr id="384756550" name="Picture 1" descr="A diagram of a computer server&#10;&#10;AI-generated content may be incorrect."/>
+            <wp:cNvGraphicFramePr>
+              <a:graphicFrameLocks xmlns:a="http://schemas.openxmlformats.org/drawingml/2006/main" noChangeAspect="1"/>
+            </wp:cNvGraphicFramePr>
+            <a:graphic xmlns:a="http://schemas.openxmlformats.org/drawingml/2006/main">
+              <a:graphicData uri="http://schemas.openxmlformats.org/drawingml/2006/picture">
+                <pic:pic xmlns:pic="http://schemas.openxmlformats.org/drawingml/2006/picture">
+                  <pic:nvPicPr>
+                    <pic:cNvPr id="384756550" name="Picture 1" descr="A diagram of a computer server&#10;&#10;AI-generated content may be incorrect."/>
+                    <pic:cNvPicPr/>
+                  </pic:nvPicPr>
+                  <pic:blipFill>
+                    <a:blip r:embed="rId19"/>
+                    <a:stretch>
+                      <a:fillRect/>
+                    </a:stretch>
+                  </pic:blipFill>
+                  <pic:spPr>
+                    <a:xfrm>
+                      <a:off x="0" y="0"/>
+                      <a:ext cx="5943600" cy="5283200"/>
+                    </a:xfrm>
+                    <a:prstGeom prst="rect">
+                      <a:avLst/>
+                    </a:prstGeom>
+                  </pic:spPr>
+                </pic:pic>
+              </a:graphicData>
+            </a:graphic>
+          </wp:inline>
+        </w:drawing>
+      </w:r>
+    </w:p>
+    <w:p>
+      <w:r>
+        <w:t xml:space="preserve">Ovom arhitekturom smo otklonili state iz servera i dodali smo persistent data store. U ovom slucaju </w:t>
+      </w:r>
+      <w:r>
+        <w:rPr>
+          <w:b/>
+          <w:bCs/>
+        </w:rPr>
+        <w:t xml:space="preserve">NoSQL </w:t>
+      </w:r>
+      <w:r>
+        <w:t xml:space="preserve">data store je odabran za tako nesto. </w:t>
+      </w:r>
+    </w:p>
+    <w:p>
+      <w:r>
+        <w:t xml:space="preserve">Autoscaling znaci dodavanje ili otklanjanje web servera automatski na osnovu opterecenja u saobracaju. </w:t>
+      </w:r>
+    </w:p>
+    <w:p>
+      <w:pPr>
+        <w:rPr>
+          <w:b/>
+          <w:bCs/>
+        </w:rPr>
+      </w:pPr>
+      <w:r>
+        <w:rPr>
+          <w:b/>
+          <w:bCs/>
+        </w:rPr>
+        <w:t xml:space="preserve">Sada imas znacajan broj korisnika globalno. Da bi poboljsao dostupnost i user experience duz sire geografske zone, neophodno je imati vise data centara. </w:t>
+      </w:r>
+    </w:p>
+    <w:p>
+      <w:pPr>
+        <w:rPr>
+          <w:b/>
+          <w:bCs/>
+        </w:rPr>
+      </w:pPr>
+    </w:p>
+    <w:p>
+      <w:pPr>
+        <w:rPr>
+          <w:b/>
+          <w:bCs/>
+        </w:rPr>
+      </w:pPr>
+    </w:p>
+    <w:p>
+      <w:pPr>
+        <w:rPr>
+          <w:b/>
+          <w:bCs/>
+        </w:rPr>
+      </w:pPr>
+    </w:p>
+    <w:p>
+      <w:pPr>
+        <w:pStyle w:val="Heading3"/>
+      </w:pPr>
+      <w:r>
+        <w:lastRenderedPageBreak/>
+        <w:t>Data centers</w:t>
+      </w:r>
+    </w:p>
+    <w:p>
+      <w:r>
+        <w:drawing>
+          <wp:inline distT="0" distB="0" distL="0" distR="0" wp14:anchorId="205F2AA8" wp14:editId="70065B4C">
+            <wp:extent cx="5943600" cy="5494020"/>
+            <wp:effectExtent l="0" t="0" r="0" b="0"/>
+            <wp:docPr id="1604329726" name="Picture 1" descr="A diagram of a computer network&#10;&#10;AI-generated content may be incorrect."/>
+            <wp:cNvGraphicFramePr>
+              <a:graphicFrameLocks xmlns:a="http://schemas.openxmlformats.org/drawingml/2006/main" noChangeAspect="1"/>
+            </wp:cNvGraphicFramePr>
+            <a:graphic xmlns:a="http://schemas.openxmlformats.org/drawingml/2006/main">
+              <a:graphicData uri="http://schemas.openxmlformats.org/drawingml/2006/picture">
+                <pic:pic xmlns:pic="http://schemas.openxmlformats.org/drawingml/2006/picture">
+                  <pic:nvPicPr>
+                    <pic:cNvPr id="1604329726" name="Picture 1" descr="A diagram of a computer network&#10;&#10;AI-generated content may be incorrect."/>
+                    <pic:cNvPicPr/>
+                  </pic:nvPicPr>
+                  <pic:blipFill>
+                    <a:blip r:embed="rId20"/>
+                    <a:stretch>
+                      <a:fillRect/>
+                    </a:stretch>
+                  </pic:blipFill>
+                  <pic:spPr>
+                    <a:xfrm>
+                      <a:off x="0" y="0"/>
+                      <a:ext cx="5943600" cy="5494020"/>
+                    </a:xfrm>
+                    <a:prstGeom prst="rect">
+                      <a:avLst/>
+                    </a:prstGeom>
+                  </pic:spPr>
+                </pic:pic>
+              </a:graphicData>
+            </a:graphic>
+          </wp:inline>
+        </w:drawing>
+      </w:r>
+    </w:p>
+    <w:p>
+      <w:r>
+        <w:t xml:space="preserve">Ovde je prikazan primer arhitekture sa vise data centara. Jedan DC1 u US East &amp; DC2 u US West. Korisnici su geoDNS-routed najblizem centru sa traffic split od </w:t>
+      </w:r>
+      <w:r>
+        <w:rPr>
+          <w:b/>
+          <w:bCs/>
+        </w:rPr>
+        <w:t>x%</w:t>
+      </w:r>
+    </w:p>
+    <w:p>
+      <w:r>
+        <w:rPr>
+          <w:b/>
+          <w:bCs/>
+        </w:rPr>
+        <w:t>geoDNS</w:t>
+      </w:r>
+      <w:r>
+        <w:t xml:space="preserve"> je DNS servis koji dozvoljava da se domain names resolveuju na IP adrese na osnovu lokacije korisnika.</w:t>
+      </w:r>
+    </w:p>
+    <w:p>
+      <w:r>
+        <w:t xml:space="preserve">U slucaju da data centar postane nedostupan, sav saobracaj ce se usmeriti ka zdravo data centru. </w:t>
+      </w:r>
+    </w:p>
+    <w:p>
+      <w:r>
+        <w:t>Kako bi uspostavili multi-data center setup, postoji nekoliko tehnickih izazova koji moraju da se razrese.</w:t>
+      </w:r>
+    </w:p>
+    <w:p>
+      <w:r>
+        <w:rPr>
+          <w:b/>
+          <w:bCs/>
+        </w:rPr>
+        <w:lastRenderedPageBreak/>
+        <w:t xml:space="preserve">Traffic redirection: </w:t>
+      </w:r>
+      <w:r>
+        <w:t>Neophodni su efektivni alati kako bi se usmerio saobracaj ka ispravnom data centru. GeoDNS je npr jedan od njih.</w:t>
+      </w:r>
+    </w:p>
+    <w:p>
+      <w:r>
+        <w:rPr>
+          <w:b/>
+          <w:bCs/>
+        </w:rPr>
+        <w:t>Data synchronization:</w:t>
+      </w:r>
+      <w:r>
+        <w:t xml:space="preserve"> Korisnici iz razlicitih regiona mogu koristiti razlicite lokalne baze ili cache. U failover cases, saobracaj bi se routeovao u data centar gde su ti podaci nedostupni. Cesta strategija je replikacija duz vise data centara.</w:t>
+      </w:r>
+    </w:p>
+    <w:p>
+      <w:r>
+        <w:rPr>
+          <w:b/>
+          <w:bCs/>
+        </w:rPr>
+        <w:t xml:space="preserve">Test and deployment: </w:t>
+      </w:r>
+      <w:r>
+        <w:t>Sa multi-data center postavkom, bitno je testirati website/application na razlicitim lokacijama. Koristi automated deployment tools za postizanje consistency-a.</w:t>
+      </w:r>
+    </w:p>
+    <w:p>
+      <w:r>
+        <w:t xml:space="preserve">Za dalje skaliranje, neophodno je razdovjiti sledece komponente. </w:t>
+      </w:r>
+    </w:p>
+    <w:p>
+      <w:r>
+        <w:t xml:space="preserve">Messaging queue je kljucna strategija koju koriste skoro svi distribuirani sistemi. </w:t>
+      </w:r>
+    </w:p>
+    <w:p>
+      <w:pPr>
+        <w:pStyle w:val="Heading3"/>
+      </w:pPr>
+      <w:r>
+        <w:t>Message queue</w:t>
+      </w:r>
+    </w:p>
+    <w:p>
+      <w:r>
+        <w:t xml:space="preserve">Message queue je durable component stored in memory koja podrzava asinhronu komunikaciju. Sluzi kao buffer i distribuira asinhrone zahteve. </w:t>
+      </w:r>
+    </w:p>
+    <w:p>
+      <w:r>
+        <w:t xml:space="preserve">Osnovna arhitektura message queue-a je takva da imas input services(producers/publishers) koji kreiraju poruke, publishuju ih u queue i potom drugi servisi(consumers/subscribers) se povezuju na queue, citaju poruke i vrse “nesto” na osnovu tih poruka. </w:t>
+      </w:r>
+    </w:p>
+    <w:p>
+      <w:r>
+        <w:drawing>
+          <wp:inline distT="0" distB="0" distL="0" distR="0" wp14:anchorId="3EC9989B" wp14:editId="351A131E">
+            <wp:extent cx="5943600" cy="930910"/>
+            <wp:effectExtent l="0" t="0" r="0" b="2540"/>
+            <wp:docPr id="1087797000" name="Picture 1" descr="A blue and white line of email icons&#10;&#10;AI-generated content may be incorrect."/>
+            <wp:cNvGraphicFramePr>
+              <a:graphicFrameLocks xmlns:a="http://schemas.openxmlformats.org/drawingml/2006/main" noChangeAspect="1"/>
+            </wp:cNvGraphicFramePr>
+            <a:graphic xmlns:a="http://schemas.openxmlformats.org/drawingml/2006/main">
+              <a:graphicData uri="http://schemas.openxmlformats.org/drawingml/2006/picture">
+                <pic:pic xmlns:pic="http://schemas.openxmlformats.org/drawingml/2006/picture">
+                  <pic:nvPicPr>
+                    <pic:cNvPr id="1087797000" name="Picture 1" descr="A blue and white line of email icons&#10;&#10;AI-generated content may be incorrect."/>
+                    <pic:cNvPicPr/>
+                  </pic:nvPicPr>
+                  <pic:blipFill>
+                    <a:blip r:embed="rId21"/>
+                    <a:stretch>
+                      <a:fillRect/>
+                    </a:stretch>
+                  </pic:blipFill>
+                  <pic:spPr>
+                    <a:xfrm>
+                      <a:off x="0" y="0"/>
+                      <a:ext cx="5943600" cy="930910"/>
+                    </a:xfrm>
+                    <a:prstGeom prst="rect">
+                      <a:avLst/>
+                    </a:prstGeom>
+                  </pic:spPr>
+                </pic:pic>
+              </a:graphicData>
+            </a:graphic>
+          </wp:inline>
+        </w:drawing>
+      </w:r>
+    </w:p>
+    <w:p>
+      <w:r>
+        <w:t>Producer moze da publishuje poruke i kad consumer nije dostupan.</w:t>
+      </w:r>
+      <w:r>
+        <w:br/>
+        <w:t xml:space="preserve">Consumer moze da slusa poruke i kada producer nije dostupan. </w:t>
+      </w:r>
+    </w:p>
+    <w:p>
+      <w:r>
+        <w:t>Scenario:</w:t>
+      </w:r>
+      <w:r>
+        <w:br/>
+        <w:t xml:space="preserve">Aplikacija koja nudi photo customization. Serveri pushuju customization taskove u message queue koje kasnije photo processing workeri konzumiraju. Producer &amp; consumer se mogu nezavisno skalirati. Ukoliko ima previse poruka, workeri se skaliraju. Ukoliko nema poruka, smanjuje se broj workera. </w:t>
+      </w:r>
+    </w:p>
+    <w:p/>
+    <w:p>
+      <w:pPr>
+        <w:pStyle w:val="Heading3"/>
+      </w:pPr>
+      <w:r>
+        <w:lastRenderedPageBreak/>
+        <w:t>Logging, metrics, automation</w:t>
+      </w:r>
+    </w:p>
+    <w:p>
+      <w:r>
+        <w:t xml:space="preserve">Logging, metrics &amp; automation support su generalno dobre prakse, ali kada radimo sa malim sajtom koji radi na par servara i nisu toliko nephodne. </w:t>
+      </w:r>
+    </w:p>
+    <w:p>
+      <w:r>
+        <w:t xml:space="preserve">Sad zamisli da imas veliki “biznis”. Onda postaju krucijalni. </w:t>
+      </w:r>
+    </w:p>
+    <w:p>
+      <w:r>
+        <w:rPr>
+          <w:b/>
+          <w:bCs/>
+        </w:rPr>
+        <w:t>Logging</w:t>
+      </w:r>
+      <w:r>
+        <w:t>: Monitoring error logova zarad identifikovanja gresaka i problema u sistemu.</w:t>
+      </w:r>
+    </w:p>
+    <w:p>
+      <w:r>
+        <w:rPr>
+          <w:b/>
+          <w:bCs/>
+        </w:rPr>
+        <w:t>Metrics:</w:t>
+      </w:r>
+      <w:r>
+        <w:t xml:space="preserve"> Skupljanje razlicitih metrika nam dozvoljava da dobijemo povratne informacije o poslovanju i razumemo “health status” sistema. </w:t>
+      </w:r>
+      <w:r>
+        <w:rPr>
+          <w:b/>
+          <w:bCs/>
+        </w:rPr>
+        <w:t xml:space="preserve">Host level </w:t>
+      </w:r>
+      <w:proofErr w:type="gramStart"/>
+      <w:r>
+        <w:rPr>
+          <w:b/>
+          <w:bCs/>
+        </w:rPr>
+        <w:t>metrics</w:t>
+      </w:r>
+      <w:r>
+        <w:t>(</w:t>
+      </w:r>
+      <w:proofErr w:type="gramEnd"/>
+      <w:r>
+        <w:t xml:space="preserve">cpu health, mem usage), </w:t>
+      </w:r>
+      <w:r>
+        <w:rPr>
+          <w:b/>
+          <w:bCs/>
+        </w:rPr>
+        <w:t xml:space="preserve">Key business </w:t>
+      </w:r>
+      <w:proofErr w:type="gramStart"/>
+      <w:r>
+        <w:rPr>
+          <w:b/>
+          <w:bCs/>
+        </w:rPr>
+        <w:t>metrics</w:t>
+      </w:r>
+      <w:r>
+        <w:t>(</w:t>
+      </w:r>
+      <w:proofErr w:type="gramEnd"/>
+      <w:r>
+        <w:t xml:space="preserve">daily active users, retention, revenue) &amp; </w:t>
+      </w:r>
+      <w:r>
+        <w:rPr>
+          <w:b/>
+          <w:bCs/>
+        </w:rPr>
+        <w:t xml:space="preserve">Aggregated level </w:t>
+      </w:r>
+      <w:proofErr w:type="gramStart"/>
+      <w:r>
+        <w:rPr>
+          <w:b/>
+          <w:bCs/>
+        </w:rPr>
+        <w:t>maetrics</w:t>
+      </w:r>
+      <w:r>
+        <w:t>(</w:t>
+      </w:r>
+      <w:proofErr w:type="gramEnd"/>
+      <w:r>
+        <w:t>npr performanse celog data tiera/cache tiera i slicno)</w:t>
+      </w:r>
+    </w:p>
+    <w:p>
+      <w:r>
+        <w:rPr>
+          <w:b/>
+          <w:bCs/>
+        </w:rPr>
+        <w:t>Automation:</w:t>
+      </w:r>
+      <w:r>
+        <w:t xml:space="preserve"> </w:t>
+      </w:r>
+      <w:r>
+        <w:t xml:space="preserve">Kada sistem postane velik i kompleksan, neophodna nam je automacija da bi poboljsali produktivnost. CI je dobra praksa u kojoj je svaki code check-in verifikovan i problemi se ranije detektuju. Automatizacija build, test &amp; deploy procesa itekako povecava produktivnost. </w:t>
+      </w:r>
+    </w:p>
+    <w:p>
+      <w:pPr>
+        <w:pStyle w:val="Heading3"/>
+      </w:pPr>
+      <w:r>
+        <w:t>Adding messages to queues &amp; different tools</w:t>
+      </w:r>
+    </w:p>
+    <w:p>
+      <w:r>
+        <w:t xml:space="preserve">Slika ispod predstavlja updateovani </w:t>
+      </w:r>
+      <w:proofErr w:type="gramStart"/>
+      <w:r>
+        <w:t>dizajn(</w:t>
+      </w:r>
+      <w:proofErr w:type="gramEnd"/>
+      <w:r>
+        <w:t>bice prikazan samo x1 data center jer jbg prostor)</w:t>
+      </w:r>
+    </w:p>
+    <w:p>
+      <w:pPr>
+        <w:pStyle w:val="ListParagraph"/>
+        <w:numPr>
+          <w:ilvl w:val="0"/>
+          <w:numId w:val="5"/>
+        </w:numPr>
+      </w:pPr>
+      <w:r>
+        <w:t>Ukljucen je message queue kako bi se sistem bolje razdvojio i postao otporniji na failures</w:t>
+      </w:r>
+    </w:p>
+    <w:p>
+      <w:pPr>
+        <w:pStyle w:val="ListParagraph"/>
+        <w:numPr>
+          <w:ilvl w:val="0"/>
+          <w:numId w:val="5"/>
+        </w:numPr>
+      </w:pPr>
+      <w:r>
+        <w:t>Logging, monitoring &amp; automation tools su ukljuceni</w:t>
+      </w:r>
+    </w:p>
+    <w:p>
+      <w:pPr>
+        <w:ind w:left="360"/>
+      </w:pPr>
+      <w:r>
+        <w:lastRenderedPageBreak/>
+        <w:drawing>
+          <wp:inline distT="0" distB="0" distL="0" distR="0" wp14:anchorId="60BCF823" wp14:editId="59C93813">
+            <wp:extent cx="5943600" cy="6559550"/>
+            <wp:effectExtent l="0" t="0" r="0" b="0"/>
+            <wp:docPr id="433261434" name="Picture 1" descr="A diagram of a computer network&#10;&#10;AI-generated content may be incorrect."/>
+            <wp:cNvGraphicFramePr>
+              <a:graphicFrameLocks xmlns:a="http://schemas.openxmlformats.org/drawingml/2006/main" noChangeAspect="1"/>
+            </wp:cNvGraphicFramePr>
+            <a:graphic xmlns:a="http://schemas.openxmlformats.org/drawingml/2006/main">
+              <a:graphicData uri="http://schemas.openxmlformats.org/drawingml/2006/picture">
+                <pic:pic xmlns:pic="http://schemas.openxmlformats.org/drawingml/2006/picture">
+                  <pic:nvPicPr>
+                    <pic:cNvPr id="433261434" name="Picture 1" descr="A diagram of a computer network&#10;&#10;AI-generated content may be incorrect."/>
+                    <pic:cNvPicPr/>
+                  </pic:nvPicPr>
+                  <pic:blipFill>
+                    <a:blip r:embed="rId22"/>
+                    <a:stretch>
+                      <a:fillRect/>
+                    </a:stretch>
+                  </pic:blipFill>
+                  <pic:spPr>
+                    <a:xfrm>
+                      <a:off x="0" y="0"/>
+                      <a:ext cx="5943600" cy="6559550"/>
+                    </a:xfrm>
+                    <a:prstGeom prst="rect">
+                      <a:avLst/>
+                    </a:prstGeom>
+                  </pic:spPr>
+                </pic:pic>
+              </a:graphicData>
+            </a:graphic>
+          </wp:inline>
+        </w:drawing>
+      </w:r>
+    </w:p>
+    <w:p>
+      <w:pPr>
+        <w:ind w:left="360"/>
+      </w:pPr>
+      <w:r>
+        <w:t xml:space="preserve">I sada kako podaci rastu, baza je pod vise opterecenja - vreme je da se skalira data tier. </w:t>
+      </w:r>
+    </w:p>
+    <w:p>
+      <w:pPr>
+        <w:ind w:left="360"/>
+      </w:pPr>
+    </w:p>
     <w:sectPr>
       <w:pgSz w:w="12240" w:h="15840"/>
       <w:pgMar w:top="1440" w:right="1440" w:bottom="1440" w:left="1440" w:header="720" w:footer="720" w:gutter="0"/>
@@ -1566,6 +2638,95 @@
     </w:lvl>
   </w:abstractNum>
   <w:abstractNum w:abstractNumId="2" w15:restartNumberingAfterBreak="0">
+    <w:nsid w:val="40484BC6"/>
+    <w:multiLevelType w:val="hybridMultilevel"/>
+    <w:tmpl w:val="F74CC756"/>
+    <w:lvl w:ilvl="0" w:tplc="0409000F">
+      <w:start w:val="1"/>
+      <w:numFmt w:val="decimal"/>
+      <w:lvlText w:val="%1."/>
+      <w:lvlJc w:val="left"/>
+      <w:pPr>
+        <w:ind w:left="720" w:hanging="360"/>
+      </w:pPr>
+      <w:rPr>
+        <w:rFonts w:hint="default"/>
+      </w:rPr>
+    </w:lvl>
+    <w:lvl w:ilvl="1" w:tplc="04090019" w:tentative="1">
+      <w:start w:val="1"/>
+      <w:numFmt w:val="lowerLetter"/>
+      <w:lvlText w:val="%2."/>
+      <w:lvlJc w:val="left"/>
+      <w:pPr>
+        <w:ind w:left="1440" w:hanging="360"/>
+      </w:pPr>
+    </w:lvl>
+    <w:lvl w:ilvl="2" w:tplc="0409001B" w:tentative="1">
+      <w:start w:val="1"/>
+      <w:numFmt w:val="lowerRoman"/>
+      <w:lvlText w:val="%3."/>
+      <w:lvlJc w:val="right"/>
+      <w:pPr>
+        <w:ind w:left="2160" w:hanging="180"/>
+      </w:pPr>
+    </w:lvl>
+    <w:lvl w:ilvl="3" w:tplc="0409000F" w:tentative="1">
+      <w:start w:val="1"/>
+      <w:numFmt w:val="decimal"/>
+      <w:lvlText w:val="%4."/>
+      <w:lvlJc w:val="left"/>
+      <w:pPr>
+        <w:ind w:left="2880" w:hanging="360"/>
+      </w:pPr>
+    </w:lvl>
+    <w:lvl w:ilvl="4" w:tplc="04090019" w:tentative="1">
+      <w:start w:val="1"/>
+      <w:numFmt w:val="lowerLetter"/>
+      <w:lvlText w:val="%5."/>
+      <w:lvlJc w:val="left"/>
+      <w:pPr>
+        <w:ind w:left="3600" w:hanging="360"/>
+      </w:pPr>
+    </w:lvl>
+    <w:lvl w:ilvl="5" w:tplc="0409001B" w:tentative="1">
+      <w:start w:val="1"/>
+      <w:numFmt w:val="lowerRoman"/>
+      <w:lvlText w:val="%6."/>
+      <w:lvlJc w:val="right"/>
+      <w:pPr>
+        <w:ind w:left="4320" w:hanging="180"/>
+      </w:pPr>
+    </w:lvl>
+    <w:lvl w:ilvl="6" w:tplc="0409000F" w:tentative="1">
+      <w:start w:val="1"/>
+      <w:numFmt w:val="decimal"/>
+      <w:lvlText w:val="%7."/>
+      <w:lvlJc w:val="left"/>
+      <w:pPr>
+        <w:ind w:left="5040" w:hanging="360"/>
+      </w:pPr>
+    </w:lvl>
+    <w:lvl w:ilvl="7" w:tplc="04090019" w:tentative="1">
+      <w:start w:val="1"/>
+      <w:numFmt w:val="lowerLetter"/>
+      <w:lvlText w:val="%8."/>
+      <w:lvlJc w:val="left"/>
+      <w:pPr>
+        <w:ind w:left="5760" w:hanging="360"/>
+      </w:pPr>
+    </w:lvl>
+    <w:lvl w:ilvl="8" w:tplc="0409001B" w:tentative="1">
+      <w:start w:val="1"/>
+      <w:numFmt w:val="lowerRoman"/>
+      <w:lvlText w:val="%9."/>
+      <w:lvlJc w:val="right"/>
+      <w:pPr>
+        <w:ind w:left="6480" w:hanging="180"/>
+      </w:pPr>
+    </w:lvl>
+  </w:abstractNum>
+  <w:abstractNum w:abstractNumId="3" w15:restartNumberingAfterBreak="0">
     <w:nsid w:val="78A06DBE"/>
     <w:multiLevelType w:val="hybridMultilevel"/>
     <w:tmpl w:val="BD7A6DEA"/>
@@ -1654,14 +2815,109 @@
       </w:pPr>
     </w:lvl>
   </w:abstractNum>
+  <w:abstractNum w:abstractNumId="4" w15:restartNumberingAfterBreak="0">
+    <w:nsid w:val="78C02884"/>
+    <w:multiLevelType w:val="hybridMultilevel"/>
+    <w:tmpl w:val="23FCBE0A"/>
+    <w:lvl w:ilvl="0" w:tplc="0409000F">
+      <w:start w:val="1"/>
+      <w:numFmt w:val="decimal"/>
+      <w:lvlText w:val="%1."/>
+      <w:lvlJc w:val="left"/>
+      <w:pPr>
+        <w:ind w:left="720" w:hanging="360"/>
+      </w:pPr>
+      <w:rPr>
+        <w:rFonts w:hint="default"/>
+      </w:rPr>
+    </w:lvl>
+    <w:lvl w:ilvl="1" w:tplc="04090019" w:tentative="1">
+      <w:start w:val="1"/>
+      <w:numFmt w:val="lowerLetter"/>
+      <w:lvlText w:val="%2."/>
+      <w:lvlJc w:val="left"/>
+      <w:pPr>
+        <w:ind w:left="1440" w:hanging="360"/>
+      </w:pPr>
+    </w:lvl>
+    <w:lvl w:ilvl="2" w:tplc="0409001B" w:tentative="1">
+      <w:start w:val="1"/>
+      <w:numFmt w:val="lowerRoman"/>
+      <w:lvlText w:val="%3."/>
+      <w:lvlJc w:val="right"/>
+      <w:pPr>
+        <w:ind w:left="2160" w:hanging="180"/>
+      </w:pPr>
+    </w:lvl>
+    <w:lvl w:ilvl="3" w:tplc="0409000F" w:tentative="1">
+      <w:start w:val="1"/>
+      <w:numFmt w:val="decimal"/>
+      <w:lvlText w:val="%4."/>
+      <w:lvlJc w:val="left"/>
+      <w:pPr>
+        <w:ind w:left="2880" w:hanging="360"/>
+      </w:pPr>
+    </w:lvl>
+    <w:lvl w:ilvl="4" w:tplc="04090019" w:tentative="1">
+      <w:start w:val="1"/>
+      <w:numFmt w:val="lowerLetter"/>
+      <w:lvlText w:val="%5."/>
+      <w:lvlJc w:val="left"/>
+      <w:pPr>
+        <w:ind w:left="3600" w:hanging="360"/>
+      </w:pPr>
+    </w:lvl>
+    <w:lvl w:ilvl="5" w:tplc="0409001B" w:tentative="1">
+      <w:start w:val="1"/>
+      <w:numFmt w:val="lowerRoman"/>
+      <w:lvlText w:val="%6."/>
+      <w:lvlJc w:val="right"/>
+      <w:pPr>
+        <w:ind w:left="4320" w:hanging="180"/>
+      </w:pPr>
+    </w:lvl>
+    <w:lvl w:ilvl="6" w:tplc="0409000F" w:tentative="1">
+      <w:start w:val="1"/>
+      <w:numFmt w:val="decimal"/>
+      <w:lvlText w:val="%7."/>
+      <w:lvlJc w:val="left"/>
+      <w:pPr>
+        <w:ind w:left="5040" w:hanging="360"/>
+      </w:pPr>
+    </w:lvl>
+    <w:lvl w:ilvl="7" w:tplc="04090019" w:tentative="1">
+      <w:start w:val="1"/>
+      <w:numFmt w:val="lowerLetter"/>
+      <w:lvlText w:val="%8."/>
+      <w:lvlJc w:val="left"/>
+      <w:pPr>
+        <w:ind w:left="5760" w:hanging="360"/>
+      </w:pPr>
+    </w:lvl>
+    <w:lvl w:ilvl="8" w:tplc="0409001B" w:tentative="1">
+      <w:start w:val="1"/>
+      <w:numFmt w:val="lowerRoman"/>
+      <w:lvlText w:val="%9."/>
+      <w:lvlJc w:val="right"/>
+      <w:pPr>
+        <w:ind w:left="6480" w:hanging="180"/>
+      </w:pPr>
+    </w:lvl>
+  </w:abstractNum>
   <w:num w:numId="1" w16cid:durableId="2135251435">
-    <w:abstractNumId w:val="2"/>
+    <w:abstractNumId w:val="3"/>
   </w:num>
   <w:num w:numId="2" w16cid:durableId="763917082">
     <w:abstractNumId w:val="1"/>
   </w:num>
   <w:num w:numId="3" w16cid:durableId="1223558696">
     <w:abstractNumId w:val="0"/>
+  </w:num>
+  <w:num w:numId="4" w16cid:durableId="1347559569">
+    <w:abstractNumId w:val="4"/>
+  </w:num>
+  <w:num w:numId="5" w16cid:durableId="292752811">
+    <w:abstractNumId w:val="2"/>
   </w:num>
 </w:numbering>
 </file>

</xml_diff>